<commit_message>
modified about me file
</commit_message>
<xml_diff>
--- a/ABOUT ME .docx
+++ b/ABOUT ME .docx
@@ -39,23 +39,7 @@
           <w:sz w:val="28"/>
           <w:szCs w:val="28"/>
         </w:rPr>
-        <w:t xml:space="preserve">My name is Samuel Okechukwu </w:t>
-      </w:r>
-      <w:proofErr w:type="spellStart"/>
-      <w:r>
-        <w:rPr>
-          <w:sz w:val="28"/>
-          <w:szCs w:val="28"/>
-        </w:rPr>
-        <w:t>Emeruwa</w:t>
-      </w:r>
-      <w:proofErr w:type="spellEnd"/>
-      <w:r>
-        <w:rPr>
-          <w:sz w:val="28"/>
-          <w:szCs w:val="28"/>
-        </w:rPr>
-        <w:t>, I am a certified Software testing</w:t>
+        <w:t>My name is Samuel Okechukwu Emeruwa, I am a certified Software testing</w:t>
       </w:r>
     </w:p>
     <w:p>
@@ -112,23 +96,7 @@
           <w:sz w:val="28"/>
           <w:szCs w:val="28"/>
         </w:rPr>
-        <w:t xml:space="preserve">hail from </w:t>
-      </w:r>
-      <w:proofErr w:type="spellStart"/>
-      <w:r>
-        <w:rPr>
-          <w:sz w:val="28"/>
-          <w:szCs w:val="28"/>
-        </w:rPr>
-        <w:t>Abia</w:t>
-      </w:r>
-      <w:proofErr w:type="spellEnd"/>
-      <w:r>
-        <w:rPr>
-          <w:sz w:val="28"/>
-          <w:szCs w:val="28"/>
-        </w:rPr>
-        <w:t xml:space="preserve"> State in Nigeria I have also</w:t>
+        <w:t>hail from Abia State in Nigeria I have also</w:t>
       </w:r>
       <w:r>
         <w:rPr>
@@ -156,23 +124,7 @@
           <w:sz w:val="28"/>
           <w:szCs w:val="28"/>
         </w:rPr>
-        <w:t xml:space="preserve">Administration presently pursuing my </w:t>
-      </w:r>
-      <w:proofErr w:type="spellStart"/>
-      <w:r>
-        <w:rPr>
-          <w:sz w:val="28"/>
-          <w:szCs w:val="28"/>
-        </w:rPr>
-        <w:t>P.hD</w:t>
-      </w:r>
-      <w:proofErr w:type="spellEnd"/>
-      <w:r>
-        <w:rPr>
-          <w:sz w:val="28"/>
-          <w:szCs w:val="28"/>
-        </w:rPr>
-        <w:t>. stated below are</w:t>
+        <w:t>Administration presently pursuing my P.hD. stated below are</w:t>
       </w:r>
     </w:p>
     <w:p>
@@ -232,21 +184,7 @@
           <w:sz w:val="28"/>
           <w:szCs w:val="28"/>
         </w:rPr>
-        <w:t xml:space="preserve">Previous experience in administrative support roles, where I have been responsible for organizing and maintaining files, coordinating appointments, and </w:t>
-      </w:r>
-      <w:r>
-        <w:rPr>
-          <w:sz w:val="28"/>
-          <w:szCs w:val="28"/>
-        </w:rPr>
-        <w:t>aiding</w:t>
-      </w:r>
-      <w:r>
-        <w:rPr>
-          <w:sz w:val="28"/>
-          <w:szCs w:val="28"/>
-        </w:rPr>
-        <w:t xml:space="preserve"> team members. </w:t>
+        <w:t xml:space="preserve">Previous experience in administrative support roles, where I have been responsible for organizing and maintaining files, coordinating appointments, and aiding team members. </w:t>
       </w:r>
     </w:p>
     <w:p>
@@ -289,6 +227,46 @@
           <w:szCs w:val="28"/>
         </w:rPr>
         <w:t>Demonstrated initiative and a drive for results, as well as the ability to learn quickly and adapt to new systems and processes.</w:t>
+      </w:r>
+    </w:p>
+    <w:p>
+      <w:pPr>
+        <w:ind w:left="360"/>
+        <w:jc w:val="both"/>
+        <w:rPr>
+          <w:sz w:val="28"/>
+          <w:szCs w:val="28"/>
+        </w:rPr>
+      </w:pPr>
+    </w:p>
+    <w:p>
+      <w:pPr>
+        <w:ind w:left="360"/>
+        <w:jc w:val="both"/>
+        <w:rPr>
+          <w:b/>
+          <w:bCs/>
+          <w:sz w:val="28"/>
+          <w:szCs w:val="28"/>
+        </w:rPr>
+      </w:pPr>
+      <w:r>
+        <w:rPr>
+          <w:b/>
+          <w:bCs/>
+          <w:sz w:val="28"/>
+          <w:szCs w:val="28"/>
+        </w:rPr>
+        <w:t>Aim</w:t>
+      </w:r>
+      <w:r>
+        <w:rPr>
+          <w:b/>
+          <w:bCs/>
+          <w:sz w:val="28"/>
+          <w:szCs w:val="28"/>
+        </w:rPr>
+        <w:t>: To impact the tech world</w:t>
       </w:r>
     </w:p>
     <w:p>

</xml_diff>